<commit_message>
index file is changed
</commit_message>
<xml_diff>
--- a/Welcome_to_EUSPOWER.docx
+++ b/Welcome_to_EUSPOWER.docx
@@ -7,7 +7,7 @@
         <w:spacing w:before="100" w:beforeAutospacing="1" w:after="100" w:afterAutospacing="1"/>
         <w:outlineLvl w:val="0"/>
         <w:rPr>
-          <w:rFonts w:ascii="Times New Roman" w:eastAsia="Times New Roman" w:hAnsi="Times New Roman" w:cs="Times New Roman"/>
+          <w:rFonts w:ascii="Arial" w:eastAsia="Times New Roman" w:hAnsi="Arial" w:cs="Arial"/>
           <w:b/>
           <w:bCs/>
           <w:kern w:val="36"/>
@@ -20,7 +20,7 @@
       <w:proofErr w:type="spellStart"/>
       <w:r>
         <w:rPr>
-          <w:rFonts w:ascii="Times New Roman" w:eastAsia="Times New Roman" w:hAnsi="Times New Roman" w:cs="Times New Roman"/>
+          <w:rFonts w:ascii="Arial" w:eastAsia="Times New Roman" w:hAnsi="Arial" w:cs="Arial"/>
           <w:b/>
           <w:bCs/>
           <w:kern w:val="36"/>
@@ -34,7 +34,7 @@
       <w:proofErr w:type="spellEnd"/>
       <w:r>
         <w:rPr>
-          <w:rFonts w:ascii="Times New Roman" w:eastAsia="Times New Roman" w:hAnsi="Times New Roman" w:cs="Times New Roman"/>
+          <w:rFonts w:ascii="Arial" w:eastAsia="Times New Roman" w:hAnsi="Arial" w:cs="Arial"/>
           <w:b/>
           <w:bCs/>
           <w:kern w:val="36"/>
@@ -48,7 +48,7 @@
       <w:proofErr w:type="spellStart"/>
       <w:r>
         <w:rPr>
-          <w:rFonts w:ascii="Times New Roman" w:eastAsia="Times New Roman" w:hAnsi="Times New Roman" w:cs="Times New Roman"/>
+          <w:rFonts w:ascii="Arial" w:eastAsia="Times New Roman" w:hAnsi="Arial" w:cs="Arial"/>
           <w:b/>
           <w:bCs/>
           <w:kern w:val="36"/>
@@ -62,7 +62,7 @@
       <w:proofErr w:type="spellEnd"/>
       <w:r>
         <w:rPr>
-          <w:rFonts w:ascii="Times New Roman" w:eastAsia="Times New Roman" w:hAnsi="Times New Roman" w:cs="Times New Roman"/>
+          <w:rFonts w:ascii="Arial" w:eastAsia="Times New Roman" w:hAnsi="Arial" w:cs="Arial"/>
           <w:b/>
           <w:bCs/>
           <w:kern w:val="36"/>
@@ -77,352 +77,102 @@
     <w:p>
       <w:pPr>
         <w:spacing w:before="100" w:beforeAutospacing="1" w:after="100" w:afterAutospacing="1"/>
+        <w:outlineLvl w:val="0"/>
         <w:rPr>
-          <w:rFonts w:ascii="Times New Roman" w:eastAsia="Times New Roman" w:hAnsi="Times New Roman" w:cs="Times New Roman"/>
-          <w:kern w:val="0"/>
-          <w:lang w:eastAsia="tr-TR"/>
+          <w:rFonts w:ascii="Arial" w:eastAsia="Times New Roman" w:hAnsi="Arial" w:cs="Arial"/>
+          <w:b/>
+          <w:bCs/>
+          <w:kern w:val="36"/>
+          <w:sz w:val="48"/>
+          <w:szCs w:val="48"/>
+          <w:lang w:val="en-US" w:eastAsia="tr-TR"/>
           <w14:ligatures w14:val="none"/>
         </w:rPr>
       </w:pPr>
-      <w:proofErr w:type="spellStart"/>
+    </w:p>
+    <w:p>
+      <w:pPr>
+        <w:spacing w:before="100" w:beforeAutospacing="1" w:after="100" w:afterAutospacing="1" w:line="360" w:lineRule="auto"/>
+        <w:jc w:val="both"/>
+        <w:rPr>
+          <w:rFonts w:ascii="Arial" w:eastAsia="Times New Roman" w:hAnsi="Arial" w:cs="Arial"/>
+          <w:kern w:val="0"/>
+          <w:sz w:val="32"/>
+          <w:szCs w:val="32"/>
+          <w:lang w:val="en-US" w:eastAsia="tr-TR"/>
+          <w14:ligatures w14:val="none"/>
+        </w:rPr>
+      </w:pPr>
       <w:r>
         <w:rPr>
-          <w:rFonts w:ascii="Times New Roman" w:eastAsia="Times New Roman" w:hAnsi="Times New Roman" w:cs="Times New Roman"/>
+          <w:rFonts w:ascii="Arial" w:eastAsia="Times New Roman" w:hAnsi="Arial" w:cs="Arial"/>
           <w:kern w:val="0"/>
-          <w:lang w:eastAsia="tr-TR"/>
+          <w:sz w:val="32"/>
+          <w:szCs w:val="32"/>
+          <w:lang w:val="en-US" w:eastAsia="tr-TR"/>
           <w14:ligatures w14:val="none"/>
         </w:rPr>
-        <w:t>This</w:t>
-      </w:r>
-      <w:proofErr w:type="spellEnd"/>
-      <w:r>
-        <w:rPr>
-          <w:rFonts w:ascii="Times New Roman" w:eastAsia="Times New Roman" w:hAnsi="Times New Roman" w:cs="Times New Roman"/>
-          <w:kern w:val="0"/>
-          <w:lang w:eastAsia="tr-TR"/>
-          <w14:ligatures w14:val="none"/>
-        </w:rPr>
-        <w:t xml:space="preserve"> </w:t>
-      </w:r>
-      <w:proofErr w:type="spellStart"/>
-      <w:r>
-        <w:rPr>
-          <w:rFonts w:ascii="Times New Roman" w:eastAsia="Times New Roman" w:hAnsi="Times New Roman" w:cs="Times New Roman"/>
-          <w:kern w:val="0"/>
-          <w:lang w:eastAsia="tr-TR"/>
-          <w14:ligatures w14:val="none"/>
-        </w:rPr>
-        <w:t>project</w:t>
-      </w:r>
-      <w:proofErr w:type="spellEnd"/>
-      <w:r>
-        <w:rPr>
-          <w:rFonts w:ascii="Times New Roman" w:eastAsia="Times New Roman" w:hAnsi="Times New Roman" w:cs="Times New Roman"/>
-          <w:kern w:val="0"/>
-          <w:lang w:eastAsia="tr-TR"/>
-          <w14:ligatures w14:val="none"/>
-        </w:rPr>
-        <w:t xml:space="preserve"> is </w:t>
-      </w:r>
-      <w:proofErr w:type="spellStart"/>
-      <w:r>
-        <w:rPr>
-          <w:rFonts w:ascii="Times New Roman" w:eastAsia="Times New Roman" w:hAnsi="Times New Roman" w:cs="Times New Roman"/>
-          <w:kern w:val="0"/>
-          <w:lang w:eastAsia="tr-TR"/>
-          <w14:ligatures w14:val="none"/>
-        </w:rPr>
-        <w:t>supported</w:t>
-      </w:r>
-      <w:proofErr w:type="spellEnd"/>
-      <w:r>
-        <w:rPr>
-          <w:rFonts w:ascii="Times New Roman" w:eastAsia="Times New Roman" w:hAnsi="Times New Roman" w:cs="Times New Roman"/>
-          <w:kern w:val="0"/>
-          <w:lang w:eastAsia="tr-TR"/>
-          <w14:ligatures w14:val="none"/>
-        </w:rPr>
-        <w:t xml:space="preserve"> by the European </w:t>
-      </w:r>
-      <w:proofErr w:type="spellStart"/>
-      <w:r>
-        <w:rPr>
-          <w:rFonts w:ascii="Times New Roman" w:eastAsia="Times New Roman" w:hAnsi="Times New Roman" w:cs="Times New Roman"/>
-          <w:kern w:val="0"/>
-          <w:lang w:eastAsia="tr-TR"/>
-          <w14:ligatures w14:val="none"/>
-        </w:rPr>
-        <w:t>Union's</w:t>
-      </w:r>
-      <w:proofErr w:type="spellEnd"/>
-      <w:r>
-        <w:rPr>
-          <w:rFonts w:ascii="Times New Roman" w:eastAsia="Times New Roman" w:hAnsi="Times New Roman" w:cs="Times New Roman"/>
-          <w:kern w:val="0"/>
-          <w:lang w:eastAsia="tr-TR"/>
-          <w14:ligatures w14:val="none"/>
-        </w:rPr>
-        <w:t xml:space="preserve"> </w:t>
-      </w:r>
-      <w:proofErr w:type="spellStart"/>
-      <w:r>
-        <w:rPr>
-          <w:rFonts w:ascii="Times New Roman" w:eastAsia="Times New Roman" w:hAnsi="Times New Roman" w:cs="Times New Roman"/>
-          <w:kern w:val="0"/>
-          <w:lang w:eastAsia="tr-TR"/>
-          <w14:ligatures w14:val="none"/>
-        </w:rPr>
-        <w:t>Erasmus</w:t>
-      </w:r>
-      <w:proofErr w:type="spellEnd"/>
-      <w:r>
-        <w:rPr>
-          <w:rFonts w:ascii="Times New Roman" w:eastAsia="Times New Roman" w:hAnsi="Times New Roman" w:cs="Times New Roman"/>
-          <w:kern w:val="0"/>
-          <w:lang w:eastAsia="tr-TR"/>
-          <w14:ligatures w14:val="none"/>
-        </w:rPr>
-        <w:t xml:space="preserve">+ Jean </w:t>
-      </w:r>
-      <w:proofErr w:type="spellStart"/>
-      <w:r>
-        <w:rPr>
-          <w:rFonts w:ascii="Times New Roman" w:eastAsia="Times New Roman" w:hAnsi="Times New Roman" w:cs="Times New Roman"/>
-          <w:kern w:val="0"/>
-          <w:lang w:eastAsia="tr-TR"/>
-          <w14:ligatures w14:val="none"/>
-        </w:rPr>
-        <w:t>Monnet</w:t>
-      </w:r>
-      <w:proofErr w:type="spellEnd"/>
-      <w:r>
-        <w:rPr>
-          <w:rFonts w:ascii="Times New Roman" w:eastAsia="Times New Roman" w:hAnsi="Times New Roman" w:cs="Times New Roman"/>
-          <w:kern w:val="0"/>
-          <w:lang w:eastAsia="tr-TR"/>
-          <w14:ligatures w14:val="none"/>
-        </w:rPr>
-        <w:t xml:space="preserve"> </w:t>
-      </w:r>
-      <w:proofErr w:type="spellStart"/>
-      <w:r>
-        <w:rPr>
-          <w:rFonts w:ascii="Times New Roman" w:eastAsia="Times New Roman" w:hAnsi="Times New Roman" w:cs="Times New Roman"/>
-          <w:kern w:val="0"/>
-          <w:lang w:eastAsia="tr-TR"/>
-          <w14:ligatures w14:val="none"/>
-        </w:rPr>
-        <w:t>Modules</w:t>
-      </w:r>
-      <w:proofErr w:type="spellEnd"/>
-      <w:r>
-        <w:rPr>
-          <w:rFonts w:ascii="Times New Roman" w:eastAsia="Times New Roman" w:hAnsi="Times New Roman" w:cs="Times New Roman"/>
-          <w:kern w:val="0"/>
-          <w:lang w:eastAsia="tr-TR"/>
-          <w14:ligatures w14:val="none"/>
-        </w:rPr>
-        <w:t xml:space="preserve"> program and is </w:t>
-      </w:r>
-      <w:proofErr w:type="spellStart"/>
-      <w:r>
-        <w:rPr>
-          <w:rFonts w:ascii="Times New Roman" w:eastAsia="Times New Roman" w:hAnsi="Times New Roman" w:cs="Times New Roman"/>
-          <w:kern w:val="0"/>
-          <w:lang w:eastAsia="tr-TR"/>
-          <w14:ligatures w14:val="none"/>
-        </w:rPr>
-        <w:t>carried</w:t>
-      </w:r>
-      <w:proofErr w:type="spellEnd"/>
-      <w:r>
-        <w:rPr>
-          <w:rFonts w:ascii="Times New Roman" w:eastAsia="Times New Roman" w:hAnsi="Times New Roman" w:cs="Times New Roman"/>
-          <w:kern w:val="0"/>
-          <w:lang w:eastAsia="tr-TR"/>
-          <w14:ligatures w14:val="none"/>
-        </w:rPr>
-        <w:t xml:space="preserve"> </w:t>
-      </w:r>
-      <w:proofErr w:type="spellStart"/>
-      <w:r>
-        <w:rPr>
-          <w:rFonts w:ascii="Times New Roman" w:eastAsia="Times New Roman" w:hAnsi="Times New Roman" w:cs="Times New Roman"/>
-          <w:kern w:val="0"/>
-          <w:lang w:eastAsia="tr-TR"/>
-          <w14:ligatures w14:val="none"/>
-        </w:rPr>
-        <w:t>out</w:t>
-      </w:r>
-      <w:proofErr w:type="spellEnd"/>
-      <w:r>
-        <w:rPr>
-          <w:rFonts w:ascii="Times New Roman" w:eastAsia="Times New Roman" w:hAnsi="Times New Roman" w:cs="Times New Roman"/>
-          <w:kern w:val="0"/>
-          <w:lang w:eastAsia="tr-TR"/>
-          <w14:ligatures w14:val="none"/>
-        </w:rPr>
-        <w:t xml:space="preserve"> </w:t>
-      </w:r>
-      <w:proofErr w:type="spellStart"/>
-      <w:r>
-        <w:rPr>
-          <w:rFonts w:ascii="Times New Roman" w:eastAsia="Times New Roman" w:hAnsi="Times New Roman" w:cs="Times New Roman"/>
-          <w:kern w:val="0"/>
-          <w:lang w:eastAsia="tr-TR"/>
-          <w14:ligatures w14:val="none"/>
-        </w:rPr>
-        <w:t>within</w:t>
-      </w:r>
-      <w:proofErr w:type="spellEnd"/>
-      <w:r>
-        <w:rPr>
-          <w:rFonts w:ascii="Times New Roman" w:eastAsia="Times New Roman" w:hAnsi="Times New Roman" w:cs="Times New Roman"/>
-          <w:kern w:val="0"/>
-          <w:lang w:eastAsia="tr-TR"/>
-          <w14:ligatures w14:val="none"/>
-        </w:rPr>
-        <w:t xml:space="preserve"> Marmara University.</w:t>
+        <w:t>This project is supported by the European Union's Erasmus+ Jean Monnet Modules program and is carried out within Marmara University.</w:t>
       </w:r>
     </w:p>
     <w:p>
       <w:pPr>
-        <w:spacing w:before="100" w:beforeAutospacing="1" w:after="100" w:afterAutospacing="1"/>
+        <w:spacing w:before="100" w:beforeAutospacing="1" w:after="100" w:afterAutospacing="1" w:line="360" w:lineRule="auto"/>
+        <w:jc w:val="both"/>
         <w:rPr>
-          <w:rFonts w:ascii="Times New Roman" w:eastAsia="Times New Roman" w:hAnsi="Times New Roman" w:cs="Times New Roman"/>
+          <w:rFonts w:ascii="Arial" w:eastAsia="Times New Roman" w:hAnsi="Arial" w:cs="Arial"/>
           <w:kern w:val="0"/>
-          <w:lang w:eastAsia="tr-TR"/>
+          <w:sz w:val="32"/>
+          <w:szCs w:val="32"/>
+          <w:lang w:val="en-US" w:eastAsia="tr-TR"/>
           <w14:ligatures w14:val="none"/>
         </w:rPr>
       </w:pPr>
-      <w:proofErr w:type="spellStart"/>
       <w:r>
         <w:rPr>
-          <w:rFonts w:ascii="Times New Roman" w:eastAsia="Times New Roman" w:hAnsi="Times New Roman" w:cs="Times New Roman"/>
+          <w:rFonts w:ascii="Arial" w:eastAsia="Times New Roman" w:hAnsi="Arial" w:cs="Arial"/>
           <w:kern w:val="0"/>
-          <w:lang w:eastAsia="tr-TR"/>
+          <w:sz w:val="32"/>
+          <w:szCs w:val="32"/>
+          <w:lang w:val="en-US" w:eastAsia="tr-TR"/>
           <w14:ligatures w14:val="none"/>
         </w:rPr>
-        <w:t>This</w:t>
-      </w:r>
-      <w:proofErr w:type="spellEnd"/>
-      <w:r>
-        <w:rPr>
-          <w:rFonts w:ascii="Times New Roman" w:eastAsia="Times New Roman" w:hAnsi="Times New Roman" w:cs="Times New Roman"/>
-          <w:kern w:val="0"/>
-          <w:lang w:eastAsia="tr-TR"/>
-          <w14:ligatures w14:val="none"/>
-        </w:rPr>
-        <w:t xml:space="preserve"> </w:t>
-      </w:r>
-      <w:proofErr w:type="spellStart"/>
-      <w:r>
-        <w:rPr>
-          <w:rFonts w:ascii="Times New Roman" w:eastAsia="Times New Roman" w:hAnsi="Times New Roman" w:cs="Times New Roman"/>
-          <w:kern w:val="0"/>
-          <w:lang w:eastAsia="tr-TR"/>
-          <w14:ligatures w14:val="none"/>
-        </w:rPr>
-        <w:t>project</w:t>
-      </w:r>
-      <w:proofErr w:type="spellEnd"/>
-      <w:r>
-        <w:rPr>
-          <w:rFonts w:ascii="Times New Roman" w:eastAsia="Times New Roman" w:hAnsi="Times New Roman" w:cs="Times New Roman"/>
-          <w:kern w:val="0"/>
-          <w:lang w:eastAsia="tr-TR"/>
-          <w14:ligatures w14:val="none"/>
-        </w:rPr>
-        <w:t xml:space="preserve"> is </w:t>
-      </w:r>
-      <w:proofErr w:type="spellStart"/>
-      <w:r>
-        <w:rPr>
-          <w:rFonts w:ascii="Times New Roman" w:eastAsia="Times New Roman" w:hAnsi="Times New Roman" w:cs="Times New Roman"/>
-          <w:kern w:val="0"/>
-          <w:lang w:eastAsia="tr-TR"/>
-          <w14:ligatures w14:val="none"/>
-        </w:rPr>
-        <w:t>carried</w:t>
-      </w:r>
-      <w:proofErr w:type="spellEnd"/>
-      <w:r>
-        <w:rPr>
-          <w:rFonts w:ascii="Times New Roman" w:eastAsia="Times New Roman" w:hAnsi="Times New Roman" w:cs="Times New Roman"/>
-          <w:kern w:val="0"/>
-          <w:lang w:eastAsia="tr-TR"/>
-          <w14:ligatures w14:val="none"/>
-        </w:rPr>
-        <w:t xml:space="preserve"> </w:t>
-      </w:r>
-      <w:proofErr w:type="spellStart"/>
-      <w:r>
-        <w:rPr>
-          <w:rFonts w:ascii="Times New Roman" w:eastAsia="Times New Roman" w:hAnsi="Times New Roman" w:cs="Times New Roman"/>
-          <w:kern w:val="0"/>
-          <w:lang w:eastAsia="tr-TR"/>
-          <w14:ligatures w14:val="none"/>
-        </w:rPr>
-        <w:t>out</w:t>
-      </w:r>
-      <w:proofErr w:type="spellEnd"/>
-      <w:r>
-        <w:rPr>
-          <w:rFonts w:ascii="Times New Roman" w:eastAsia="Times New Roman" w:hAnsi="Times New Roman" w:cs="Times New Roman"/>
-          <w:kern w:val="0"/>
-          <w:lang w:eastAsia="tr-TR"/>
-          <w14:ligatures w14:val="none"/>
-        </w:rPr>
-        <w:t xml:space="preserve"> by Marmara University </w:t>
-      </w:r>
-      <w:proofErr w:type="spellStart"/>
-      <w:r>
-        <w:rPr>
-          <w:rFonts w:ascii="Times New Roman" w:eastAsia="Times New Roman" w:hAnsi="Times New Roman" w:cs="Times New Roman"/>
-          <w:kern w:val="0"/>
-          <w:lang w:eastAsia="tr-TR"/>
-          <w14:ligatures w14:val="none"/>
-        </w:rPr>
-        <w:t>faculty</w:t>
-      </w:r>
-      <w:proofErr w:type="spellEnd"/>
-      <w:r>
-        <w:rPr>
-          <w:rFonts w:ascii="Times New Roman" w:eastAsia="Times New Roman" w:hAnsi="Times New Roman" w:cs="Times New Roman"/>
-          <w:kern w:val="0"/>
-          <w:lang w:eastAsia="tr-TR"/>
-          <w14:ligatures w14:val="none"/>
-        </w:rPr>
-        <w:t xml:space="preserve"> </w:t>
-      </w:r>
-      <w:proofErr w:type="spellStart"/>
-      <w:r>
-        <w:rPr>
-          <w:rFonts w:ascii="Times New Roman" w:eastAsia="Times New Roman" w:hAnsi="Times New Roman" w:cs="Times New Roman"/>
-          <w:kern w:val="0"/>
-          <w:lang w:eastAsia="tr-TR"/>
-          <w14:ligatures w14:val="none"/>
-        </w:rPr>
-        <w:t>member</w:t>
-      </w:r>
-      <w:proofErr w:type="spellEnd"/>
-      <w:r>
-        <w:rPr>
-          <w:rFonts w:ascii="Times New Roman" w:eastAsia="Times New Roman" w:hAnsi="Times New Roman" w:cs="Times New Roman"/>
-          <w:kern w:val="0"/>
-          <w:lang w:eastAsia="tr-TR"/>
-          <w14:ligatures w14:val="none"/>
-        </w:rPr>
-        <w:t xml:space="preserve"> Prof. Ali Erken</w:t>
+        <w:t>This project is carried out by Marmara University faculty member Prof. Ali Erken</w:t>
       </w:r>
     </w:p>
     <w:p>
       <w:pPr>
         <w:rPr>
-          <w:rFonts w:ascii="Times New Roman" w:eastAsia="Times New Roman" w:hAnsi="Times New Roman" w:cs="Times New Roman"/>
+          <w:rFonts w:ascii="Arial" w:eastAsia="Times New Roman" w:hAnsi="Arial" w:cs="Arial"/>
           <w:noProof/>
           <w:kern w:val="0"/>
-          <w:lang w:eastAsia="tr-TR"/>
+          <w:sz w:val="28"/>
+          <w:szCs w:val="28"/>
+          <w:lang w:val="en-US" w:eastAsia="tr-TR"/>
+        </w:rPr>
+      </w:pPr>
+    </w:p>
+    <w:p>
+      <w:pPr>
+        <w:rPr>
+          <w:rFonts w:ascii="Arial" w:eastAsia="Times New Roman" w:hAnsi="Arial" w:cs="Arial"/>
+          <w:noProof/>
+          <w:kern w:val="0"/>
+          <w:sz w:val="28"/>
+          <w:szCs w:val="28"/>
+          <w:lang w:val="en-US" w:eastAsia="tr-TR"/>
+        </w:rPr>
+      </w:pPr>
+    </w:p>
+    <w:p>
+      <w:pPr>
+        <w:rPr>
+          <w:rFonts w:ascii="Arial" w:eastAsia="Times New Roman" w:hAnsi="Arial" w:cs="Arial"/>
+          <w:noProof/>
+          <w:kern w:val="0"/>
+          <w:sz w:val="28"/>
+          <w:szCs w:val="28"/>
+          <w:lang w:val="en-US" w:eastAsia="tr-TR"/>
         </w:rPr>
       </w:pPr>
     </w:p>
@@ -432,26 +182,8 @@
           <w:rFonts w:ascii="Times New Roman" w:eastAsia="Times New Roman" w:hAnsi="Times New Roman" w:cs="Times New Roman"/>
           <w:noProof/>
           <w:kern w:val="0"/>
-          <w:lang w:eastAsia="tr-TR"/>
-        </w:rPr>
-      </w:pPr>
-    </w:p>
-    <w:p>
-      <w:pPr>
-        <w:rPr>
-          <w:rFonts w:ascii="Times New Roman" w:eastAsia="Times New Roman" w:hAnsi="Times New Roman" w:cs="Times New Roman"/>
-          <w:noProof/>
-          <w:kern w:val="0"/>
-          <w:lang w:eastAsia="tr-TR"/>
-        </w:rPr>
-      </w:pPr>
-    </w:p>
-    <w:p>
-      <w:pPr>
-        <w:rPr>
-          <w:rFonts w:ascii="Times New Roman" w:eastAsia="Times New Roman" w:hAnsi="Times New Roman" w:cs="Times New Roman"/>
-          <w:noProof/>
-          <w:kern w:val="0"/>
+          <w:sz w:val="28"/>
+          <w:szCs w:val="28"/>
           <w:lang w:eastAsia="tr-TR"/>
         </w:rPr>
       </w:pPr>

</xml_diff>